<commit_message>
Add lr4_docs and kep.py
</commit_message>
<xml_diff>
--- a/Документооборот/LR4_docs.docx
+++ b/Документооборот/LR4_docs.docx
@@ -581,7 +581,7 @@
                 <w:szCs w:val="24"/>
                 <w:lang w:eastAsia="ru-RU"/>
               </w:rPr>
-              <w:t>Я. И. Геласимов</w:t>
+              <w:t>Г. Е. Груздев</w:t>
             </w:r>
           </w:p>
         </w:tc>
@@ -1718,10 +1718,18 @@
       <w:r>
         <w:rPr/>
         <w:drawing>
-          <wp:inline distT="0" distB="0" distL="0" distR="0">
-            <wp:extent cx="5638800" cy="1263650"/>
+          <wp:anchor behindDoc="0" distT="0" distB="0" distL="0" distR="0" simplePos="0" locked="0" layoutInCell="0" allowOverlap="1" relativeHeight="3">
+            <wp:simplePos x="0" y="0"/>
+            <wp:positionH relativeFrom="column">
+              <wp:posOffset>0</wp:posOffset>
+            </wp:positionH>
+            <wp:positionV relativeFrom="paragraph">
+              <wp:posOffset>27940</wp:posOffset>
+            </wp:positionV>
+            <wp:extent cx="6090285" cy="951230"/>
             <wp:effectExtent l="0" t="0" r="0" b="0"/>
-            <wp:docPr id="2" name="Рисунок 3" descr=""/>
+            <wp:wrapSquare wrapText="largest"/>
+            <wp:docPr id="2" name="Image1" descr=""/>
             <wp:cNvGraphicFramePr>
               <a:graphicFrameLocks xmlns:a="http://schemas.openxmlformats.org/drawingml/2006/main" noChangeAspect="1"/>
             </wp:cNvGraphicFramePr>
@@ -1729,7 +1737,7 @@
               <a:graphicData uri="http://schemas.openxmlformats.org/drawingml/2006/picture">
                 <pic:pic xmlns:pic="http://schemas.openxmlformats.org/drawingml/2006/picture">
                   <pic:nvPicPr>
-                    <pic:cNvPr id="2" name="Рисунок 3" descr=""/>
+                    <pic:cNvPr id="2" name="Image1" descr=""/>
                     <pic:cNvPicPr>
                       <a:picLocks noChangeAspect="1" noChangeArrowheads="1"/>
                     </pic:cNvPicPr>
@@ -1743,7 +1751,7 @@
                   <pic:spPr bwMode="auto">
                     <a:xfrm>
                       <a:off x="0" y="0"/>
-                      <a:ext cx="5638800" cy="1263650"/>
+                      <a:ext cx="6090285" cy="951230"/>
                     </a:xfrm>
                     <a:prstGeom prst="rect">
                       <a:avLst/>
@@ -1752,7 +1760,7 @@
                 </pic:pic>
               </a:graphicData>
             </a:graphic>
-          </wp:inline>
+          </wp:anchor>
         </w:drawing>
       </w:r>
     </w:p>
@@ -1838,21 +1846,19 @@
       </w:pPr>
       <w:r>
         <w:rPr/>
-      </w:r>
-    </w:p>
-    <w:p>
-      <w:pPr>
-        <w:pStyle w:val="Normal"/>
-        <w:keepNext w:val="true"/>
-        <w:rPr/>
-      </w:pPr>
-      <w:r>
-        <w:rPr/>
         <w:drawing>
-          <wp:inline distT="0" distB="0" distL="0" distR="0">
-            <wp:extent cx="5749290" cy="1218565"/>
+          <wp:anchor behindDoc="0" distT="0" distB="0" distL="0" distR="0" simplePos="0" locked="0" layoutInCell="0" allowOverlap="1" relativeHeight="4">
+            <wp:simplePos x="0" y="0"/>
+            <wp:positionH relativeFrom="column">
+              <wp:align>center</wp:align>
+            </wp:positionH>
+            <wp:positionV relativeFrom="paragraph">
+              <wp:posOffset>635</wp:posOffset>
+            </wp:positionV>
+            <wp:extent cx="7005955" cy="1014095"/>
             <wp:effectExtent l="0" t="0" r="0" b="0"/>
-            <wp:docPr id="3" name="Рисунок 4" descr=""/>
+            <wp:wrapSquare wrapText="largest"/>
+            <wp:docPr id="3" name="Image2" descr=""/>
             <wp:cNvGraphicFramePr>
               <a:graphicFrameLocks xmlns:a="http://schemas.openxmlformats.org/drawingml/2006/main" noChangeAspect="1"/>
             </wp:cNvGraphicFramePr>
@@ -1860,7 +1866,7 @@
               <a:graphicData uri="http://schemas.openxmlformats.org/drawingml/2006/picture">
                 <pic:pic xmlns:pic="http://schemas.openxmlformats.org/drawingml/2006/picture">
                   <pic:nvPicPr>
-                    <pic:cNvPr id="3" name="Рисунок 4" descr=""/>
+                    <pic:cNvPr id="3" name="Image2" descr=""/>
                     <pic:cNvPicPr>
                       <a:picLocks noChangeAspect="1" noChangeArrowheads="1"/>
                     </pic:cNvPicPr>
@@ -1874,7 +1880,7 @@
                   <pic:spPr bwMode="auto">
                     <a:xfrm>
                       <a:off x="0" y="0"/>
-                      <a:ext cx="5749290" cy="1218565"/>
+                      <a:ext cx="7005955" cy="1014095"/>
                     </a:xfrm>
                     <a:prstGeom prst="rect">
                       <a:avLst/>
@@ -1883,7 +1889,7 @@
                 </pic:pic>
               </a:graphicData>
             </a:graphic>
-          </wp:inline>
+          </wp:anchor>
         </w:drawing>
       </w:r>
     </w:p>
@@ -1929,10 +1935,18 @@
       <w:r>
         <w:rPr/>
         <w:drawing>
-          <wp:inline distT="0" distB="0" distL="0" distR="0">
-            <wp:extent cx="5940425" cy="1272540"/>
+          <wp:anchor behindDoc="0" distT="0" distB="0" distL="0" distR="0" simplePos="0" locked="0" layoutInCell="0" allowOverlap="1" relativeHeight="5">
+            <wp:simplePos x="0" y="0"/>
+            <wp:positionH relativeFrom="column">
+              <wp:align>center</wp:align>
+            </wp:positionH>
+            <wp:positionV relativeFrom="paragraph">
+              <wp:posOffset>635</wp:posOffset>
+            </wp:positionV>
+            <wp:extent cx="6414770" cy="902970"/>
             <wp:effectExtent l="0" t="0" r="0" b="0"/>
-            <wp:docPr id="4" name="Рисунок 5" descr=""/>
+            <wp:wrapSquare wrapText="largest"/>
+            <wp:docPr id="4" name="Image3" descr=""/>
             <wp:cNvGraphicFramePr>
               <a:graphicFrameLocks xmlns:a="http://schemas.openxmlformats.org/drawingml/2006/main" noChangeAspect="1"/>
             </wp:cNvGraphicFramePr>
@@ -1940,7 +1954,7 @@
               <a:graphicData uri="http://schemas.openxmlformats.org/drawingml/2006/picture">
                 <pic:pic xmlns:pic="http://schemas.openxmlformats.org/drawingml/2006/picture">
                   <pic:nvPicPr>
-                    <pic:cNvPr id="4" name="Рисунок 5" descr=""/>
+                    <pic:cNvPr id="4" name="Image3" descr=""/>
                     <pic:cNvPicPr>
                       <a:picLocks noChangeAspect="1" noChangeArrowheads="1"/>
                     </pic:cNvPicPr>
@@ -1954,7 +1968,7 @@
                   <pic:spPr bwMode="auto">
                     <a:xfrm>
                       <a:off x="0" y="0"/>
-                      <a:ext cx="5940425" cy="1272540"/>
+                      <a:ext cx="6414770" cy="902970"/>
                     </a:xfrm>
                     <a:prstGeom prst="rect">
                       <a:avLst/>
@@ -1963,7 +1977,7 @@
                 </pic:pic>
               </a:graphicData>
             </a:graphic>
-          </wp:inline>
+          </wp:anchor>
         </w:drawing>
       </w:r>
     </w:p>

</xml_diff>